<commit_message>
add file and update learn.doc
</commit_message>
<xml_diff>
--- a/learn.docx
+++ b/learn.docx
@@ -5283,6 +5283,7 @@
     <w:p>
       <w:pPr>
         <w:rPr>
+          <w:rFonts w:hint="eastAsia"/>
           <w:color w:val="333333"/>
           <w:szCs w:val="21"/>
         </w:rPr>
@@ -5456,14 +5457,1331 @@
           <w:szCs w:val="21"/>
         </w:rPr>
       </w:pPr>
-      <w:r>
-        <w:rPr>
-          <w:rFonts w:hint="eastAsia"/>
-          <w:color w:val="333333"/>
-          <w:szCs w:val="21"/>
-        </w:rPr>
-        <w:t>sadadADSsd</w:t>
-      </w:r>
+    </w:p>
+    <w:p>
+      <w:pPr>
+        <w:rPr>
+          <w:rFonts w:hint="eastAsia"/>
+          <w:color w:val="333333"/>
+          <w:szCs w:val="21"/>
+        </w:rPr>
+      </w:pPr>
+      <w:r>
+        <w:rPr>
+          <w:rFonts w:hint="eastAsia"/>
+          <w:color w:val="333333"/>
+          <w:szCs w:val="21"/>
+        </w:rPr>
+        <w:t>12</w:t>
+      </w:r>
+      <w:r>
+        <w:rPr>
+          <w:rFonts w:hint="eastAsia"/>
+          <w:color w:val="333333"/>
+          <w:szCs w:val="21"/>
+        </w:rPr>
+        <w:t>、</w:t>
+      </w:r>
+      <w:r>
+        <w:rPr>
+          <w:rFonts w:hint="eastAsia"/>
+          <w:color w:val="333333"/>
+          <w:szCs w:val="21"/>
+        </w:rPr>
+        <w:t>java8</w:t>
+      </w:r>
+      <w:r>
+        <w:rPr>
+          <w:rFonts w:hint="eastAsia"/>
+          <w:color w:val="333333"/>
+          <w:szCs w:val="21"/>
+        </w:rPr>
+        <w:t>持久代移除变为元空间</w:t>
+      </w:r>
+    </w:p>
+    <w:p>
+      <w:pPr>
+        <w:ind w:firstLine="420"/>
+        <w:rPr>
+          <w:rFonts w:hint="eastAsia"/>
+          <w:color w:val="333333"/>
+          <w:szCs w:val="21"/>
+        </w:rPr>
+      </w:pPr>
+      <w:r>
+        <w:rPr>
+          <w:color w:val="333333"/>
+          <w:szCs w:val="21"/>
+        </w:rPr>
+        <w:t>JDK 8.HotSpot JVM</w:t>
+      </w:r>
+      <w:r>
+        <w:rPr>
+          <w:color w:val="333333"/>
+          <w:szCs w:val="21"/>
+        </w:rPr>
+        <w:t>开始使用本地化的内存存放类的元数据，这个空间叫做元空间（</w:t>
+      </w:r>
+      <w:r>
+        <w:rPr>
+          <w:color w:val="333333"/>
+          <w:szCs w:val="21"/>
+        </w:rPr>
+        <w:t>Metaspace</w:t>
+      </w:r>
+      <w:r>
+        <w:rPr>
+          <w:color w:val="333333"/>
+          <w:szCs w:val="21"/>
+        </w:rPr>
+        <w:t>）。</w:t>
+      </w:r>
+      <w:r>
+        <w:rPr>
+          <w:rFonts w:hint="eastAsia"/>
+          <w:color w:val="333333"/>
+          <w:szCs w:val="21"/>
+        </w:rPr>
+        <w:t>新的参数</w:t>
+      </w:r>
+      <w:r>
+        <w:rPr>
+          <w:rFonts w:hint="eastAsia"/>
+          <w:color w:val="333333"/>
+          <w:szCs w:val="21"/>
+        </w:rPr>
+        <w:t xml:space="preserve"> (MaxMetaspaceSize)</w:t>
+      </w:r>
+      <w:r>
+        <w:rPr>
+          <w:rFonts w:hint="eastAsia"/>
+          <w:color w:val="333333"/>
+          <w:szCs w:val="21"/>
+        </w:rPr>
+        <w:t>可以使用，参数</w:t>
+      </w:r>
+      <w:r>
+        <w:rPr>
+          <w:rFonts w:hint="eastAsia"/>
+          <w:color w:val="333333"/>
+          <w:szCs w:val="21"/>
+        </w:rPr>
+        <w:t xml:space="preserve">PermSize </w:t>
+      </w:r>
+      <w:r>
+        <w:rPr>
+          <w:rFonts w:hint="eastAsia"/>
+          <w:color w:val="333333"/>
+          <w:szCs w:val="21"/>
+        </w:rPr>
+        <w:t>和</w:t>
+      </w:r>
+      <w:r>
+        <w:rPr>
+          <w:rFonts w:hint="eastAsia"/>
+          <w:color w:val="333333"/>
+          <w:szCs w:val="21"/>
+        </w:rPr>
+        <w:t xml:space="preserve"> MaxPermSize</w:t>
+      </w:r>
+      <w:r>
+        <w:rPr>
+          <w:rFonts w:hint="eastAsia"/>
+          <w:color w:val="333333"/>
+          <w:szCs w:val="21"/>
+        </w:rPr>
+        <w:t>会被忽略</w:t>
+      </w:r>
+    </w:p>
+    <w:p>
+      <w:pPr>
+        <w:rPr>
+          <w:rFonts w:hint="eastAsia"/>
+          <w:color w:val="333333"/>
+          <w:szCs w:val="21"/>
+        </w:rPr>
+      </w:pPr>
+      <w:r>
+        <w:rPr>
+          <w:rFonts w:hint="eastAsia"/>
+          <w:color w:val="333333"/>
+          <w:szCs w:val="21"/>
+        </w:rPr>
+        <w:t>元空间的特点：</w:t>
+      </w:r>
+      <w:r>
+        <w:rPr>
+          <w:rFonts w:hint="eastAsia"/>
+          <w:color w:val="333333"/>
+          <w:szCs w:val="21"/>
+        </w:rPr>
+        <w:t> </w:t>
+      </w:r>
+      <w:r>
+        <w:rPr>
+          <w:rFonts w:hint="eastAsia"/>
+          <w:color w:val="333333"/>
+          <w:szCs w:val="21"/>
+        </w:rPr>
+        <w:br/>
+        <w:t xml:space="preserve">- </w:t>
+      </w:r>
+      <w:r>
+        <w:rPr>
+          <w:rFonts w:hint="eastAsia"/>
+          <w:color w:val="333333"/>
+          <w:szCs w:val="21"/>
+        </w:rPr>
+        <w:t>充分利用了</w:t>
+      </w:r>
+      <w:r>
+        <w:rPr>
+          <w:rFonts w:hint="eastAsia"/>
+          <w:color w:val="333333"/>
+          <w:szCs w:val="21"/>
+        </w:rPr>
+        <w:t>Java</w:t>
+      </w:r>
+      <w:r>
+        <w:rPr>
+          <w:rFonts w:hint="eastAsia"/>
+          <w:color w:val="333333"/>
+          <w:szCs w:val="21"/>
+        </w:rPr>
+        <w:t>语言规范中的好处：类及相关的元数据的生命周期与类加载器的一致。</w:t>
+      </w:r>
+      <w:r>
+        <w:rPr>
+          <w:rFonts w:hint="eastAsia"/>
+          <w:color w:val="333333"/>
+          <w:szCs w:val="21"/>
+        </w:rPr>
+        <w:t> </w:t>
+      </w:r>
+      <w:r>
+        <w:rPr>
+          <w:rFonts w:hint="eastAsia"/>
+          <w:color w:val="333333"/>
+          <w:szCs w:val="21"/>
+        </w:rPr>
+        <w:br/>
+        <w:t xml:space="preserve">- </w:t>
+      </w:r>
+      <w:r>
+        <w:rPr>
+          <w:rFonts w:hint="eastAsia"/>
+          <w:color w:val="333333"/>
+          <w:szCs w:val="21"/>
+        </w:rPr>
+        <w:t>每个加载器有专门的存储空间</w:t>
+      </w:r>
+      <w:r>
+        <w:rPr>
+          <w:rFonts w:hint="eastAsia"/>
+          <w:color w:val="333333"/>
+          <w:szCs w:val="21"/>
+        </w:rPr>
+        <w:t>，</w:t>
+      </w:r>
+      <w:r>
+        <w:rPr>
+          <w:rFonts w:hint="eastAsia"/>
+          <w:color w:val="333333"/>
+          <w:szCs w:val="21"/>
+        </w:rPr>
+        <w:t>给每个类加载器分配一个内存块的列表。块的大小取决于类加载器的类型</w:t>
+      </w:r>
+      <w:r>
+        <w:rPr>
+          <w:rFonts w:hint="eastAsia"/>
+          <w:color w:val="333333"/>
+          <w:szCs w:val="21"/>
+        </w:rPr>
+        <w:t>。</w:t>
+      </w:r>
+      <w:r>
+        <w:rPr>
+          <w:rFonts w:hint="eastAsia"/>
+          <w:color w:val="333333"/>
+          <w:szCs w:val="21"/>
+        </w:rPr>
+        <w:br/>
+        <w:t xml:space="preserve">- </w:t>
+      </w:r>
+      <w:r>
+        <w:rPr>
+          <w:rFonts w:hint="eastAsia"/>
+          <w:color w:val="333333"/>
+          <w:szCs w:val="21"/>
+        </w:rPr>
+        <w:t>只进行线性分配</w:t>
+      </w:r>
+      <w:r>
+        <w:rPr>
+          <w:rFonts w:hint="eastAsia"/>
+          <w:color w:val="333333"/>
+          <w:szCs w:val="21"/>
+        </w:rPr>
+        <w:t> </w:t>
+      </w:r>
+      <w:r>
+        <w:rPr>
+          <w:rFonts w:hint="eastAsia"/>
+          <w:color w:val="333333"/>
+          <w:szCs w:val="21"/>
+        </w:rPr>
+        <w:br/>
+        <w:t xml:space="preserve">- </w:t>
+      </w:r>
+      <w:r>
+        <w:rPr>
+          <w:rFonts w:hint="eastAsia"/>
+          <w:color w:val="333333"/>
+          <w:szCs w:val="21"/>
+        </w:rPr>
+        <w:t>不会单独回收某个类</w:t>
+      </w:r>
+      <w:r>
+        <w:rPr>
+          <w:rFonts w:hint="eastAsia"/>
+          <w:color w:val="333333"/>
+          <w:szCs w:val="21"/>
+        </w:rPr>
+        <w:t> </w:t>
+      </w:r>
+      <w:r>
+        <w:rPr>
+          <w:rFonts w:hint="eastAsia"/>
+          <w:color w:val="333333"/>
+          <w:szCs w:val="21"/>
+        </w:rPr>
+        <w:br/>
+        <w:t xml:space="preserve">- </w:t>
+      </w:r>
+      <w:r>
+        <w:rPr>
+          <w:rFonts w:hint="eastAsia"/>
+          <w:color w:val="333333"/>
+          <w:szCs w:val="21"/>
+        </w:rPr>
+        <w:t>省掉了</w:t>
+      </w:r>
+      <w:r>
+        <w:rPr>
+          <w:rFonts w:hint="eastAsia"/>
+          <w:color w:val="333333"/>
+          <w:szCs w:val="21"/>
+        </w:rPr>
+        <w:t>GC</w:t>
+      </w:r>
+      <w:r>
+        <w:rPr>
+          <w:rFonts w:hint="eastAsia"/>
+          <w:color w:val="333333"/>
+          <w:szCs w:val="21"/>
+        </w:rPr>
+        <w:t>扫描及压缩的时间</w:t>
+      </w:r>
+      <w:r>
+        <w:rPr>
+          <w:rFonts w:hint="eastAsia"/>
+          <w:color w:val="333333"/>
+          <w:szCs w:val="21"/>
+        </w:rPr>
+        <w:t> </w:t>
+      </w:r>
+      <w:r>
+        <w:rPr>
+          <w:rFonts w:hint="eastAsia"/>
+          <w:color w:val="333333"/>
+          <w:szCs w:val="21"/>
+        </w:rPr>
+        <w:br/>
+        <w:t xml:space="preserve">- </w:t>
+      </w:r>
+      <w:r>
+        <w:rPr>
+          <w:rFonts w:hint="eastAsia"/>
+          <w:color w:val="333333"/>
+          <w:szCs w:val="21"/>
+        </w:rPr>
+        <w:t>元空间里的对象的位置是固定的</w:t>
+      </w:r>
+      <w:r>
+        <w:rPr>
+          <w:rFonts w:hint="eastAsia"/>
+          <w:color w:val="333333"/>
+          <w:szCs w:val="21"/>
+        </w:rPr>
+        <w:t> </w:t>
+      </w:r>
+      <w:r>
+        <w:rPr>
+          <w:rFonts w:hint="eastAsia"/>
+          <w:color w:val="333333"/>
+          <w:szCs w:val="21"/>
+        </w:rPr>
+        <w:br/>
+        <w:t xml:space="preserve">- </w:t>
+      </w:r>
+      <w:r>
+        <w:rPr>
+          <w:rFonts w:hint="eastAsia"/>
+          <w:color w:val="333333"/>
+          <w:szCs w:val="21"/>
+        </w:rPr>
+        <w:t>如果</w:t>
+      </w:r>
+      <w:r>
+        <w:rPr>
+          <w:rFonts w:hint="eastAsia"/>
+          <w:color w:val="333333"/>
+          <w:szCs w:val="21"/>
+        </w:rPr>
+        <w:t>GC</w:t>
+      </w:r>
+      <w:r>
+        <w:rPr>
+          <w:rFonts w:hint="eastAsia"/>
+          <w:color w:val="333333"/>
+          <w:szCs w:val="21"/>
+        </w:rPr>
+        <w:t>发现某个类加载器不再存活了，会把相关的空间整个回收掉</w:t>
+      </w:r>
+      <w:r>
+        <w:rPr>
+          <w:rFonts w:hint="eastAsia"/>
+          <w:color w:val="333333"/>
+          <w:szCs w:val="21"/>
+        </w:rPr>
+        <w:t> </w:t>
+      </w:r>
+    </w:p>
+    <w:p>
+      <w:pPr>
+        <w:rPr>
+          <w:rFonts w:hint="eastAsia"/>
+          <w:color w:val="333333"/>
+          <w:szCs w:val="21"/>
+        </w:rPr>
+      </w:pPr>
+      <w:r>
+        <w:rPr>
+          <w:rFonts w:hint="eastAsia"/>
+          <w:color w:val="333333"/>
+          <w:szCs w:val="21"/>
+        </w:rPr>
+        <w:t>对于</w:t>
+      </w:r>
+      <w:r>
+        <w:rPr>
+          <w:rFonts w:hint="eastAsia"/>
+          <w:color w:val="333333"/>
+          <w:szCs w:val="21"/>
+        </w:rPr>
+        <w:t>Java8</w:t>
+      </w:r>
+      <w:r>
+        <w:rPr>
+          <w:rFonts w:hint="eastAsia"/>
+          <w:color w:val="333333"/>
+          <w:szCs w:val="21"/>
+        </w:rPr>
+        <w:t>，</w:t>
+      </w:r>
+      <w:r>
+        <w:rPr>
+          <w:rFonts w:hint="eastAsia"/>
+          <w:color w:val="333333"/>
+          <w:szCs w:val="21"/>
+        </w:rPr>
+        <w:t xml:space="preserve"> HotSpots</w:t>
+      </w:r>
+      <w:r>
+        <w:rPr>
+          <w:rFonts w:hint="eastAsia"/>
+          <w:color w:val="333333"/>
+          <w:szCs w:val="21"/>
+        </w:rPr>
+        <w:t>取消了永久代，那么是不是也就没有方法区了呢？当然不是，方法区是一个规范，规范没变，它就一直在。那么取代永久代的就是元空间</w:t>
+      </w:r>
+      <w:r>
+        <w:rPr>
+          <w:rFonts w:hint="eastAsia"/>
+          <w:color w:val="333333"/>
+          <w:szCs w:val="21"/>
+        </w:rPr>
+        <w:t>。</w:t>
+      </w:r>
+      <w:r>
+        <w:rPr>
+          <w:rFonts w:hint="eastAsia"/>
+          <w:color w:val="333333"/>
+          <w:szCs w:val="21"/>
+        </w:rPr>
+        <w:t>，元空间存储类的元信息，静态变量和常量池等并入堆中。相当于永久代的数据被分到了堆和元空间中。</w:t>
+      </w:r>
+    </w:p>
+    <w:p>
+      <w:pPr>
+        <w:rPr>
+          <w:rFonts w:hint="eastAsia"/>
+          <w:color w:val="333333"/>
+          <w:szCs w:val="21"/>
+        </w:rPr>
+      </w:pPr>
+    </w:p>
+    <w:p>
+      <w:pPr>
+        <w:rPr>
+          <w:rFonts w:hint="eastAsia"/>
+          <w:color w:val="333333"/>
+          <w:szCs w:val="21"/>
+        </w:rPr>
+      </w:pPr>
+      <w:r>
+        <w:rPr>
+          <w:rFonts w:hint="eastAsia"/>
+          <w:color w:val="333333"/>
+          <w:szCs w:val="21"/>
+        </w:rPr>
+        <w:t>13</w:t>
+      </w:r>
+      <w:r>
+        <w:rPr>
+          <w:rFonts w:hint="eastAsia"/>
+          <w:color w:val="333333"/>
+          <w:szCs w:val="21"/>
+        </w:rPr>
+        <w:t>、常量池</w:t>
+      </w:r>
+    </w:p>
+    <w:p>
+      <w:pPr>
+        <w:rPr>
+          <w:color w:val="333333"/>
+          <w:szCs w:val="21"/>
+        </w:rPr>
+      </w:pPr>
+      <w:r>
+        <w:rPr>
+          <w:rFonts w:hint="eastAsia"/>
+          <w:color w:val="333333"/>
+          <w:szCs w:val="21"/>
+        </w:rPr>
+        <w:t>a</w:t>
+      </w:r>
+      <w:r>
+        <w:rPr>
+          <w:rFonts w:hint="eastAsia"/>
+          <w:color w:val="333333"/>
+          <w:szCs w:val="21"/>
+        </w:rPr>
+        <w:t>.Class</w:t>
+      </w:r>
+      <w:r>
+        <w:rPr>
+          <w:rFonts w:hint="eastAsia"/>
+          <w:color w:val="333333"/>
+          <w:szCs w:val="21"/>
+        </w:rPr>
+        <w:t>文件常量池</w:t>
+      </w:r>
+      <w:r>
+        <w:rPr>
+          <w:rFonts w:hint="eastAsia"/>
+          <w:color w:val="333333"/>
+          <w:szCs w:val="21"/>
+        </w:rPr>
+        <w:br/>
+        <w:t xml:space="preserve">       Class </w:t>
+      </w:r>
+      <w:r>
+        <w:rPr>
+          <w:rFonts w:hint="eastAsia"/>
+          <w:color w:val="333333"/>
+          <w:szCs w:val="21"/>
+        </w:rPr>
+        <w:t>文件常量池指的是编译生成的</w:t>
+      </w:r>
+      <w:r>
+        <w:rPr>
+          <w:rFonts w:hint="eastAsia"/>
+          <w:color w:val="333333"/>
+          <w:szCs w:val="21"/>
+        </w:rPr>
+        <w:t xml:space="preserve"> class </w:t>
+      </w:r>
+      <w:r>
+        <w:rPr>
+          <w:rFonts w:hint="eastAsia"/>
+          <w:color w:val="333333"/>
+          <w:szCs w:val="21"/>
+        </w:rPr>
+        <w:t>字节码文件，其结构中有一项是常量池（</w:t>
+      </w:r>
+      <w:r>
+        <w:rPr>
+          <w:rFonts w:hint="eastAsia"/>
+          <w:color w:val="333333"/>
+          <w:szCs w:val="21"/>
+        </w:rPr>
+        <w:t>Constant Pool Table</w:t>
+      </w:r>
+      <w:r>
+        <w:rPr>
+          <w:rFonts w:hint="eastAsia"/>
+          <w:color w:val="333333"/>
+          <w:szCs w:val="21"/>
+        </w:rPr>
+        <w:t>），用于存放编译期生成的各种字面量和符号引用，这部分内容将在类加载后进入方法区的运行时常量池中存放。</w:t>
+      </w:r>
+    </w:p>
+    <w:p>
+      <w:pPr>
+        <w:rPr>
+          <w:rFonts w:hint="eastAsia"/>
+          <w:color w:val="333333"/>
+          <w:szCs w:val="21"/>
+        </w:rPr>
+      </w:pPr>
+      <w:r>
+        <w:rPr>
+          <w:rFonts w:hint="eastAsia"/>
+          <w:color w:val="333333"/>
+          <w:szCs w:val="21"/>
+        </w:rPr>
+        <w:t>这里的字面量是指字符串字面量和声明为</w:t>
+      </w:r>
+      <w:r>
+        <w:rPr>
+          <w:rFonts w:hint="eastAsia"/>
+          <w:color w:val="333333"/>
+          <w:szCs w:val="21"/>
+        </w:rPr>
+        <w:t xml:space="preserve"> final </w:t>
+      </w:r>
+      <w:r>
+        <w:rPr>
+          <w:rFonts w:hint="eastAsia"/>
+          <w:color w:val="333333"/>
+          <w:szCs w:val="21"/>
+        </w:rPr>
+        <w:t>的（基本数据类型）常量值，这些字符串字面量除了类中所有双引号括起来的字符串</w:t>
+      </w:r>
+      <w:r>
+        <w:rPr>
+          <w:rFonts w:hint="eastAsia"/>
+          <w:color w:val="333333"/>
+          <w:szCs w:val="21"/>
+        </w:rPr>
+        <w:t>(</w:t>
+      </w:r>
+      <w:r>
+        <w:rPr>
+          <w:rFonts w:hint="eastAsia"/>
+          <w:color w:val="333333"/>
+          <w:szCs w:val="21"/>
+        </w:rPr>
+        <w:t>包括方法体内的</w:t>
+      </w:r>
+      <w:r>
+        <w:rPr>
+          <w:rFonts w:hint="eastAsia"/>
+          <w:color w:val="333333"/>
+          <w:szCs w:val="21"/>
+        </w:rPr>
+        <w:t>)</w:t>
+      </w:r>
+      <w:r>
+        <w:rPr>
+          <w:rFonts w:hint="eastAsia"/>
+          <w:color w:val="333333"/>
+          <w:szCs w:val="21"/>
+        </w:rPr>
+        <w:t>，还包括所有用到的类名、方法的名字和这些类与方法的字符串描述、字段</w:t>
+      </w:r>
+      <w:r>
+        <w:rPr>
+          <w:rFonts w:hint="eastAsia"/>
+          <w:color w:val="333333"/>
+          <w:szCs w:val="21"/>
+        </w:rPr>
+        <w:t>(</w:t>
+      </w:r>
+      <w:r>
+        <w:rPr>
+          <w:rFonts w:hint="eastAsia"/>
+          <w:color w:val="333333"/>
+          <w:szCs w:val="21"/>
+        </w:rPr>
+        <w:t>成员变量</w:t>
+      </w:r>
+      <w:r>
+        <w:rPr>
+          <w:rFonts w:hint="eastAsia"/>
+          <w:color w:val="333333"/>
+          <w:szCs w:val="21"/>
+        </w:rPr>
+        <w:t>)</w:t>
+      </w:r>
+      <w:r>
+        <w:rPr>
+          <w:rFonts w:hint="eastAsia"/>
+          <w:color w:val="333333"/>
+          <w:szCs w:val="21"/>
+        </w:rPr>
+        <w:t>的名称和描述符；声明为</w:t>
+      </w:r>
+      <w:r>
+        <w:rPr>
+          <w:rFonts w:hint="eastAsia"/>
+          <w:color w:val="333333"/>
+          <w:szCs w:val="21"/>
+        </w:rPr>
+        <w:t>final</w:t>
+      </w:r>
+      <w:r>
+        <w:rPr>
+          <w:rFonts w:hint="eastAsia"/>
+          <w:color w:val="333333"/>
+          <w:szCs w:val="21"/>
+        </w:rPr>
+        <w:t>的常量值指的是成员变量，不包含本地变量，本地变量是属于方法的。这些都在常量池的</w:t>
+      </w:r>
+      <w:r>
+        <w:rPr>
+          <w:rFonts w:hint="eastAsia"/>
+          <w:color w:val="333333"/>
+          <w:szCs w:val="21"/>
+        </w:rPr>
+        <w:t xml:space="preserve"> UTF-8 </w:t>
+      </w:r>
+      <w:r>
+        <w:rPr>
+          <w:rFonts w:hint="eastAsia"/>
+          <w:color w:val="333333"/>
+          <w:szCs w:val="21"/>
+        </w:rPr>
+        <w:t>表中</w:t>
+      </w:r>
+      <w:r>
+        <w:rPr>
+          <w:rFonts w:hint="eastAsia"/>
+          <w:color w:val="333333"/>
+          <w:szCs w:val="21"/>
+        </w:rPr>
+        <w:t>(</w:t>
+      </w:r>
+      <w:r>
+        <w:rPr>
+          <w:rFonts w:hint="eastAsia"/>
+          <w:color w:val="333333"/>
+          <w:szCs w:val="21"/>
+        </w:rPr>
+        <w:t>逻辑上的划分</w:t>
+      </w:r>
+      <w:r>
+        <w:rPr>
+          <w:rFonts w:hint="eastAsia"/>
+          <w:color w:val="333333"/>
+          <w:szCs w:val="21"/>
+        </w:rPr>
+        <w:t>)</w:t>
+      </w:r>
+      <w:r>
+        <w:rPr>
+          <w:rFonts w:hint="eastAsia"/>
+          <w:color w:val="333333"/>
+          <w:szCs w:val="21"/>
+        </w:rPr>
+        <w:t>；</w:t>
+      </w:r>
+      <w:r>
+        <w:rPr>
+          <w:rFonts w:hint="eastAsia"/>
+          <w:color w:val="333333"/>
+          <w:szCs w:val="21"/>
+        </w:rPr>
+        <w:br/>
+      </w:r>
+      <w:r>
+        <w:rPr>
+          <w:rFonts w:hint="eastAsia"/>
+          <w:color w:val="333333"/>
+          <w:szCs w:val="21"/>
+        </w:rPr>
+        <w:t>符号引用，就是指指向</w:t>
+      </w:r>
+      <w:r>
+        <w:rPr>
+          <w:rFonts w:hint="eastAsia"/>
+          <w:color w:val="333333"/>
+          <w:szCs w:val="21"/>
+        </w:rPr>
+        <w:t xml:space="preserve"> UTF-8 </w:t>
+      </w:r>
+      <w:r>
+        <w:rPr>
+          <w:rFonts w:hint="eastAsia"/>
+          <w:color w:val="333333"/>
+          <w:szCs w:val="21"/>
+        </w:rPr>
+        <w:t>表中向这些字面量的引用，包括类和接口的全限定名</w:t>
+      </w:r>
+      <w:r>
+        <w:rPr>
+          <w:rFonts w:hint="eastAsia"/>
+          <w:color w:val="333333"/>
+          <w:szCs w:val="21"/>
+        </w:rPr>
+        <w:t>(</w:t>
+      </w:r>
+      <w:r>
+        <w:rPr>
+          <w:rFonts w:hint="eastAsia"/>
+          <w:color w:val="333333"/>
+          <w:szCs w:val="21"/>
+        </w:rPr>
+        <w:t>包括包路径的完整名</w:t>
+      </w:r>
+      <w:r>
+        <w:rPr>
+          <w:rFonts w:hint="eastAsia"/>
+          <w:color w:val="333333"/>
+          <w:szCs w:val="21"/>
+        </w:rPr>
+        <w:t>)</w:t>
+      </w:r>
+      <w:r>
+        <w:rPr>
+          <w:rFonts w:hint="eastAsia"/>
+          <w:color w:val="333333"/>
+          <w:szCs w:val="21"/>
+        </w:rPr>
+        <w:t>、字段的名称和描述符、方法的名称和描述符。只不过是以一组符号来描述所引用的目标，和内存并无关，所以称为符号引用，直接指向内存中某一地址的引用称为直接引用；</w:t>
+      </w:r>
+      <w:r>
+        <w:rPr>
+          <w:rFonts w:hint="eastAsia"/>
+          <w:color w:val="333333"/>
+          <w:szCs w:val="21"/>
+        </w:rPr>
+        <w:br/>
+        <w:t>b</w:t>
+      </w:r>
+      <w:r>
+        <w:rPr>
+          <w:rFonts w:hint="eastAsia"/>
+          <w:color w:val="333333"/>
+          <w:szCs w:val="21"/>
+        </w:rPr>
+        <w:t>.</w:t>
+      </w:r>
+      <w:r>
+        <w:rPr>
+          <w:rFonts w:hint="eastAsia"/>
+          <w:color w:val="333333"/>
+          <w:szCs w:val="21"/>
+        </w:rPr>
+        <w:t>运行时常量池</w:t>
+      </w:r>
+      <w:r>
+        <w:rPr>
+          <w:rFonts w:hint="eastAsia"/>
+          <w:color w:val="333333"/>
+          <w:szCs w:val="21"/>
+        </w:rPr>
+        <w:br/>
+        <w:t>       </w:t>
+      </w:r>
+      <w:r>
+        <w:rPr>
+          <w:rFonts w:hint="eastAsia"/>
+          <w:color w:val="333333"/>
+          <w:szCs w:val="21"/>
+        </w:rPr>
+        <w:t>运行时常量池是方法区的一部分，是一块内存区域。</w:t>
+      </w:r>
+      <w:r>
+        <w:rPr>
+          <w:rFonts w:hint="eastAsia"/>
+          <w:color w:val="333333"/>
+          <w:szCs w:val="21"/>
+        </w:rPr>
+        <w:t xml:space="preserve">Class </w:t>
+      </w:r>
+      <w:r>
+        <w:rPr>
+          <w:rFonts w:hint="eastAsia"/>
+          <w:color w:val="333333"/>
+          <w:szCs w:val="21"/>
+        </w:rPr>
+        <w:t>文件常量池将在类加载后进入方法区的运行时常量池中存放。一个类加载到</w:t>
+      </w:r>
+      <w:r>
+        <w:rPr>
+          <w:rFonts w:hint="eastAsia"/>
+          <w:color w:val="333333"/>
+          <w:szCs w:val="21"/>
+        </w:rPr>
+        <w:t xml:space="preserve"> JVM </w:t>
+      </w:r>
+      <w:r>
+        <w:rPr>
+          <w:rFonts w:hint="eastAsia"/>
+          <w:color w:val="333333"/>
+          <w:szCs w:val="21"/>
+        </w:rPr>
+        <w:t>中后对应一个运行时常量池，运行时常量池相对于</w:t>
+      </w:r>
+      <w:r>
+        <w:rPr>
+          <w:rFonts w:hint="eastAsia"/>
+          <w:color w:val="333333"/>
+          <w:szCs w:val="21"/>
+        </w:rPr>
+        <w:t xml:space="preserve"> Class </w:t>
+      </w:r>
+      <w:r>
+        <w:rPr>
+          <w:rFonts w:hint="eastAsia"/>
+          <w:color w:val="333333"/>
+          <w:szCs w:val="21"/>
+        </w:rPr>
+        <w:t>文件常量池来说具备动态性，</w:t>
+      </w:r>
+      <w:r>
+        <w:rPr>
+          <w:rFonts w:hint="eastAsia"/>
+          <w:color w:val="333333"/>
+          <w:szCs w:val="21"/>
+        </w:rPr>
+        <w:t xml:space="preserve">Class </w:t>
+      </w:r>
+      <w:r>
+        <w:rPr>
+          <w:rFonts w:hint="eastAsia"/>
+          <w:color w:val="333333"/>
+          <w:szCs w:val="21"/>
+        </w:rPr>
+        <w:t>文件常量只是一个静态存储结构，里面的引用都是符号引用。而运行时常量池可以在运行期间将符号引用解析为直接引用。可以说运行时常量池就是用来索引和查找字段和方法名称和描述符的。给定任意一个方法或字</w:t>
+      </w:r>
+      <w:r>
+        <w:rPr>
+          <w:rFonts w:hint="eastAsia"/>
+          <w:color w:val="333333"/>
+          <w:szCs w:val="21"/>
+        </w:rPr>
+        <w:lastRenderedPageBreak/>
+        <w:t>段的索引，通过这个索引最终可得到该方法或字段所属的类型信息和名称及描述符信息，这涉及到方法的调用和字段获取。</w:t>
+      </w:r>
+    </w:p>
+    <w:p>
+      <w:pPr>
+        <w:rPr>
+          <w:rFonts w:hint="eastAsia"/>
+          <w:color w:val="333333"/>
+          <w:szCs w:val="21"/>
+        </w:rPr>
+      </w:pPr>
+      <w:r>
+        <w:rPr>
+          <w:rFonts w:hint="eastAsia"/>
+          <w:color w:val="333333"/>
+          <w:szCs w:val="21"/>
+        </w:rPr>
+        <w:t>c</w:t>
+      </w:r>
+      <w:r>
+        <w:rPr>
+          <w:rFonts w:hint="eastAsia"/>
+          <w:color w:val="333333"/>
+          <w:szCs w:val="21"/>
+        </w:rPr>
+        <w:t>.</w:t>
+      </w:r>
+      <w:r>
+        <w:rPr>
+          <w:rFonts w:hint="eastAsia"/>
+          <w:color w:val="333333"/>
+          <w:szCs w:val="21"/>
+        </w:rPr>
+        <w:t>字符串常量池</w:t>
+      </w:r>
+      <w:r>
+        <w:rPr>
+          <w:rFonts w:hint="eastAsia"/>
+          <w:color w:val="333333"/>
+          <w:szCs w:val="21"/>
+        </w:rPr>
+        <w:br/>
+        <w:t>       </w:t>
+      </w:r>
+      <w:r>
+        <w:rPr>
+          <w:rFonts w:hint="eastAsia"/>
+          <w:color w:val="333333"/>
+          <w:szCs w:val="21"/>
+        </w:rPr>
+        <w:t>字符串常量池是全局的，</w:t>
+      </w:r>
+      <w:r>
+        <w:rPr>
+          <w:rFonts w:hint="eastAsia"/>
+          <w:color w:val="333333"/>
+          <w:szCs w:val="21"/>
+        </w:rPr>
+        <w:t xml:space="preserve">JVM </w:t>
+      </w:r>
+      <w:r>
+        <w:rPr>
+          <w:rFonts w:hint="eastAsia"/>
+          <w:color w:val="333333"/>
+          <w:szCs w:val="21"/>
+        </w:rPr>
+        <w:t>中独此一份，因此也称为全局字符串常量池。运行时常量池中的字符串字面量若是成员的，则在类的加载初始化阶段就使用到了字符串常量池；若是本地的，则在使用到的时候（执行此代码时）才会使用到字符串常量池。其实，“使用常量池”对应的字节码是一个</w:t>
+      </w:r>
+      <w:r>
+        <w:rPr>
+          <w:rFonts w:hint="eastAsia"/>
+          <w:color w:val="333333"/>
+          <w:szCs w:val="21"/>
+        </w:rPr>
+        <w:t> ldc </w:t>
+      </w:r>
+      <w:r>
+        <w:rPr>
+          <w:rFonts w:hint="eastAsia"/>
+          <w:color w:val="333333"/>
+          <w:szCs w:val="21"/>
+        </w:rPr>
+        <w:t>指令，在给</w:t>
+      </w:r>
+      <w:r>
+        <w:rPr>
+          <w:rFonts w:hint="eastAsia"/>
+          <w:color w:val="333333"/>
+          <w:szCs w:val="21"/>
+        </w:rPr>
+        <w:t xml:space="preserve"> String </w:t>
+      </w:r>
+      <w:r>
+        <w:rPr>
+          <w:rFonts w:hint="eastAsia"/>
+          <w:color w:val="333333"/>
+          <w:szCs w:val="21"/>
+        </w:rPr>
+        <w:t>类型的引用赋值的时候会先执行这个指令，看常量池中是否存在这个字符串对象的引用，若有就直接返回这个引用，若没有，就在堆里创建这个字符串对象并在字符串常量池中记录下这个引用（</w:t>
+      </w:r>
+      <w:r>
+        <w:rPr>
+          <w:rFonts w:hint="eastAsia"/>
+          <w:color w:val="333333"/>
+          <w:szCs w:val="21"/>
+        </w:rPr>
+        <w:t>jdk1.7)</w:t>
+      </w:r>
+      <w:r>
+        <w:rPr>
+          <w:rFonts w:hint="eastAsia"/>
+          <w:color w:val="333333"/>
+          <w:szCs w:val="21"/>
+        </w:rPr>
+        <w:t>。</w:t>
+      </w:r>
+      <w:r>
+        <w:rPr>
+          <w:rFonts w:hint="eastAsia"/>
+          <w:color w:val="333333"/>
+          <w:szCs w:val="21"/>
+        </w:rPr>
+        <w:t xml:space="preserve">String </w:t>
+      </w:r>
+      <w:r>
+        <w:rPr>
+          <w:rFonts w:hint="eastAsia"/>
+          <w:color w:val="333333"/>
+          <w:szCs w:val="21"/>
+        </w:rPr>
+        <w:t>类的</w:t>
+      </w:r>
+      <w:r>
+        <w:rPr>
+          <w:rFonts w:hint="eastAsia"/>
+          <w:color w:val="333333"/>
+          <w:szCs w:val="21"/>
+        </w:rPr>
+        <w:t> intern() </w:t>
+      </w:r>
+      <w:r>
+        <w:rPr>
+          <w:rFonts w:hint="eastAsia"/>
+          <w:color w:val="333333"/>
+          <w:szCs w:val="21"/>
+        </w:rPr>
+        <w:t>方法还可在运行期间把字符串放到字符串常量池中。</w:t>
+      </w:r>
+      <w:r>
+        <w:rPr>
+          <w:rFonts w:hint="eastAsia"/>
+          <w:color w:val="333333"/>
+          <w:szCs w:val="21"/>
+        </w:rPr>
+        <w:t xml:space="preserve">JVM </w:t>
+      </w:r>
+      <w:r>
+        <w:rPr>
+          <w:rFonts w:hint="eastAsia"/>
+          <w:color w:val="333333"/>
+          <w:szCs w:val="21"/>
+        </w:rPr>
+        <w:t>中除了字符串常量池，</w:t>
+      </w:r>
+      <w:r>
+        <w:rPr>
+          <w:rFonts w:hint="eastAsia"/>
+          <w:color w:val="333333"/>
+          <w:szCs w:val="21"/>
+        </w:rPr>
+        <w:t>8</w:t>
+      </w:r>
+      <w:r>
+        <w:rPr>
+          <w:rFonts w:hint="eastAsia"/>
+          <w:color w:val="333333"/>
+          <w:szCs w:val="21"/>
+        </w:rPr>
+        <w:t>种基本数据类型中除了两种浮点类型剩余的</w:t>
+      </w:r>
+      <w:r>
+        <w:rPr>
+          <w:rFonts w:hint="eastAsia"/>
+          <w:color w:val="333333"/>
+          <w:szCs w:val="21"/>
+        </w:rPr>
+        <w:t>6</w:t>
+      </w:r>
+      <w:r>
+        <w:rPr>
+          <w:rFonts w:hint="eastAsia"/>
+          <w:color w:val="333333"/>
+          <w:szCs w:val="21"/>
+        </w:rPr>
+        <w:t>种基本数据类型的包装类，都使用了缓冲池技术，但是</w:t>
+      </w:r>
+      <w:r>
+        <w:rPr>
+          <w:rFonts w:hint="eastAsia"/>
+          <w:color w:val="333333"/>
+          <w:szCs w:val="21"/>
+        </w:rPr>
+        <w:t xml:space="preserve"> Byte</w:t>
+      </w:r>
+      <w:r>
+        <w:rPr>
+          <w:rFonts w:hint="eastAsia"/>
+          <w:color w:val="333333"/>
+          <w:szCs w:val="21"/>
+        </w:rPr>
+        <w:t>、</w:t>
+      </w:r>
+      <w:r>
+        <w:rPr>
+          <w:rFonts w:hint="eastAsia"/>
+          <w:color w:val="333333"/>
+          <w:szCs w:val="21"/>
+        </w:rPr>
+        <w:t>Short</w:t>
+      </w:r>
+      <w:r>
+        <w:rPr>
+          <w:rFonts w:hint="eastAsia"/>
+          <w:color w:val="333333"/>
+          <w:szCs w:val="21"/>
+        </w:rPr>
+        <w:t>、</w:t>
+      </w:r>
+      <w:r>
+        <w:rPr>
+          <w:rFonts w:hint="eastAsia"/>
+          <w:color w:val="333333"/>
+          <w:szCs w:val="21"/>
+        </w:rPr>
+        <w:t>Integer</w:t>
+      </w:r>
+      <w:r>
+        <w:rPr>
+          <w:rFonts w:hint="eastAsia"/>
+          <w:color w:val="333333"/>
+          <w:szCs w:val="21"/>
+        </w:rPr>
+        <w:t>、</w:t>
+      </w:r>
+      <w:r>
+        <w:rPr>
+          <w:rFonts w:hint="eastAsia"/>
+          <w:color w:val="333333"/>
+          <w:szCs w:val="21"/>
+        </w:rPr>
+        <w:t>Long</w:t>
+      </w:r>
+      <w:r>
+        <w:rPr>
+          <w:rFonts w:hint="eastAsia"/>
+          <w:color w:val="333333"/>
+          <w:szCs w:val="21"/>
+        </w:rPr>
+        <w:t>、</w:t>
+      </w:r>
+      <w:r>
+        <w:rPr>
+          <w:rFonts w:hint="eastAsia"/>
+          <w:color w:val="333333"/>
+          <w:szCs w:val="21"/>
+        </w:rPr>
+        <w:t xml:space="preserve">Character </w:t>
+      </w:r>
+      <w:r>
+        <w:rPr>
+          <w:rFonts w:hint="eastAsia"/>
+          <w:color w:val="333333"/>
+          <w:szCs w:val="21"/>
+        </w:rPr>
+        <w:t>这</w:t>
+      </w:r>
+      <w:r>
+        <w:rPr>
+          <w:rFonts w:hint="eastAsia"/>
+          <w:color w:val="333333"/>
+          <w:szCs w:val="21"/>
+        </w:rPr>
+        <w:t>5</w:t>
+      </w:r>
+      <w:r>
+        <w:rPr>
+          <w:rFonts w:hint="eastAsia"/>
+          <w:color w:val="333333"/>
+          <w:szCs w:val="21"/>
+        </w:rPr>
+        <w:t>种整型的包装类也只是在对应值在</w:t>
+      </w:r>
+      <w:r>
+        <w:rPr>
+          <w:rFonts w:hint="eastAsia"/>
+          <w:color w:val="333333"/>
+          <w:szCs w:val="21"/>
+        </w:rPr>
+        <w:t xml:space="preserve"> [-128,127] </w:t>
+      </w:r>
+      <w:r>
+        <w:rPr>
+          <w:rFonts w:hint="eastAsia"/>
+          <w:color w:val="333333"/>
+          <w:szCs w:val="21"/>
+        </w:rPr>
+        <w:t>时才会使用缓冲池，超出此范围仍然会去创建新的对象。其中：</w:t>
+      </w:r>
+    </w:p>
+    <w:p>
+      <w:pPr>
+        <w:rPr>
+          <w:rFonts w:hint="eastAsia"/>
+          <w:color w:val="333333"/>
+          <w:szCs w:val="21"/>
+        </w:rPr>
+      </w:pPr>
+      <w:r>
+        <w:rPr>
+          <w:rFonts w:hint="eastAsia"/>
+          <w:color w:val="333333"/>
+          <w:szCs w:val="21"/>
+        </w:rPr>
+        <w:t>在</w:t>
+      </w:r>
+      <w:r>
+        <w:rPr>
+          <w:rFonts w:hint="eastAsia"/>
+          <w:color w:val="333333"/>
+          <w:szCs w:val="21"/>
+        </w:rPr>
+        <w:t xml:space="preserve"> jdk1.6</w:t>
+      </w:r>
+      <w:r>
+        <w:rPr>
+          <w:rFonts w:hint="eastAsia"/>
+          <w:color w:val="333333"/>
+          <w:szCs w:val="21"/>
+        </w:rPr>
+        <w:t>（含）之前也是方法区的一部分，并且其中存放的是字符串的实例；</w:t>
+      </w:r>
+      <w:r>
+        <w:rPr>
+          <w:rFonts w:hint="eastAsia"/>
+          <w:color w:val="333333"/>
+          <w:szCs w:val="21"/>
+        </w:rPr>
+        <w:br/>
+      </w:r>
+      <w:r>
+        <w:rPr>
+          <w:rFonts w:hint="eastAsia"/>
+          <w:color w:val="333333"/>
+          <w:szCs w:val="21"/>
+        </w:rPr>
+        <w:t>在</w:t>
+      </w:r>
+      <w:r>
+        <w:rPr>
+          <w:rFonts w:hint="eastAsia"/>
+          <w:color w:val="333333"/>
+          <w:szCs w:val="21"/>
+        </w:rPr>
+        <w:t xml:space="preserve"> jdk1.7</w:t>
+      </w:r>
+      <w:r>
+        <w:rPr>
+          <w:rFonts w:hint="eastAsia"/>
+          <w:color w:val="333333"/>
+          <w:szCs w:val="21"/>
+        </w:rPr>
+        <w:t>（含）之后是在堆内存之中，方法区存储的是字符串对象的引用，字符串实例是在堆中；</w:t>
+      </w:r>
+      <w:r>
+        <w:rPr>
+          <w:rFonts w:hint="eastAsia"/>
+          <w:color w:val="333333"/>
+          <w:szCs w:val="21"/>
+        </w:rPr>
+        <w:br/>
+        <w:t xml:space="preserve">jdk1.8 </w:t>
+      </w:r>
+      <w:r>
+        <w:rPr>
+          <w:rFonts w:hint="eastAsia"/>
+          <w:color w:val="333333"/>
+          <w:szCs w:val="21"/>
+        </w:rPr>
+        <w:t>已移除永久代，字符串常量池是在本地内存当中，存储的也只是引用。</w:t>
+      </w:r>
+    </w:p>
+    <w:p>
+      <w:pPr>
+        <w:rPr>
+          <w:rFonts w:hint="eastAsia"/>
+          <w:color w:val="333333"/>
+          <w:szCs w:val="21"/>
+        </w:rPr>
+      </w:pPr>
+    </w:p>
+    <w:p>
+      <w:pPr>
+        <w:rPr>
+          <w:rFonts w:hint="eastAsia"/>
+          <w:color w:val="333333"/>
+          <w:szCs w:val="21"/>
+        </w:rPr>
+      </w:pPr>
     </w:p>
     <w:sectPr>
       <w:pgSz w:w="11906" w:h="16838"/>
@@ -6118,7 +7436,7 @@
 </file>
 
 <file path=customXml/itemProps1.xml><?xml version="1.0" encoding="utf-8"?>
-<ds:datastoreItem xmlns:ds="http://schemas.openxmlformats.org/officeDocument/2006/customXml" ds:itemID="{65CE629A-EA1F-431F-82F0-FE4ADC0FF1E3}">
+<ds:datastoreItem xmlns:ds="http://schemas.openxmlformats.org/officeDocument/2006/customXml" ds:itemID="{4B792F2C-56CE-46FC-B0FF-FB1F965547F6}">
   <ds:schemaRefs>
     <ds:schemaRef ds:uri="http://schemas.openxmlformats.org/officeDocument/2006/bibliography"/>
   </ds:schemaRefs>

</xml_diff>